<commit_message>
Update Topics for implementations 24-10-29.docx
</commit_message>
<xml_diff>
--- a/SuMSO/materials for implementation/Topics for implementations 24-10-29.docx
+++ b/SuMSO/materials for implementation/Topics for implementations 24-10-29.docx
@@ -55,23 +55,63 @@
           <w:rFonts w:ascii="Calibri" w:hAnsi="Calibri" w:cs="Calibri"/>
           <w:lang w:val="en-US"/>
         </w:rPr>
-        <w:t xml:space="preserve">This is a list of topics to cover in future implementations of </w:t>
-      </w:r>
-      <w:proofErr w:type="spellStart"/>
-      <w:r>
-        <w:rPr>
-          <w:rFonts w:ascii="Calibri" w:hAnsi="Calibri" w:cs="Calibri"/>
-          <w:lang w:val="en-US"/>
-        </w:rPr>
-        <w:t>SuMSO</w:t>
-      </w:r>
-      <w:proofErr w:type="spellEnd"/>
-      <w:r>
-        <w:rPr>
-          <w:rFonts w:ascii="Calibri" w:hAnsi="Calibri" w:cs="Calibri"/>
-          <w:lang w:val="en-US"/>
-        </w:rPr>
-        <w:t>.</w:t>
+        <w:t>This is a list of topics to cover in future implementations of SuMSO.</w:t>
+      </w:r>
+    </w:p>
+    <w:p>
+      <w:pPr>
+        <w:pStyle w:val="ListParagraph"/>
+        <w:numPr>
+          <w:ilvl w:val="0"/>
+          <w:numId w:val="1"/>
+        </w:numPr>
+        <w:spacing w:line="360" w:lineRule="auto"/>
+        <w:rPr>
+          <w:rFonts w:ascii="Calibri" w:hAnsi="Calibri" w:cs="Calibri"/>
+          <w:lang w:val="en-US"/>
+        </w:rPr>
+      </w:pPr>
+      <w:r>
+        <w:rPr>
+          <w:rFonts w:ascii="Calibri" w:hAnsi="Calibri" w:cs="Calibri"/>
+          <w:lang w:val="en-US"/>
+        </w:rPr>
+        <w:t xml:space="preserve">Covering classes </w:t>
+      </w:r>
+      <w:r>
+        <w:rPr>
+          <w:rFonts w:ascii="Calibri" w:hAnsi="Calibri" w:cs="Calibri"/>
+          <w:lang w:val="en-US"/>
+        </w:rPr>
+        <w:t>addressing additional meat system activities.</w:t>
+      </w:r>
+    </w:p>
+    <w:p>
+      <w:pPr>
+        <w:pStyle w:val="ListParagraph"/>
+        <w:numPr>
+          <w:ilvl w:val="0"/>
+          <w:numId w:val="1"/>
+        </w:numPr>
+        <w:spacing w:line="360" w:lineRule="auto"/>
+        <w:rPr>
+          <w:rFonts w:ascii="Calibri" w:hAnsi="Calibri" w:cs="Calibri"/>
+          <w:lang w:val="en-US"/>
+        </w:rPr>
+      </w:pPr>
+      <w:r>
+        <w:rPr>
+          <w:rFonts w:ascii="Calibri" w:hAnsi="Calibri" w:cs="Calibri"/>
+          <w:lang w:val="en-US"/>
+        </w:rPr>
+        <w:t xml:space="preserve">Covering classes </w:t>
+      </w:r>
+      <w:r>
+        <w:rPr>
+          <w:rFonts w:ascii="Calibri" w:hAnsi="Calibri" w:cs="Calibri"/>
+          <w:lang w:val="en-US"/>
+        </w:rPr>
+        <w:t>addressing additional meat system components and stakeholders.</w:t>
       </w:r>
     </w:p>
     <w:p>
@@ -1092,6 +1132,7 @@
   <w:style w:type="character" w:default="1" w:styleId="DefaultParagraphFont">
     <w:name w:val="Default Paragraph Font"/>
     <w:uiPriority w:val="1"/>
+    <w:semiHidden/>
     <w:unhideWhenUsed/>
   </w:style>
   <w:style w:type="table" w:default="1" w:styleId="TableNormal">

</xml_diff>

<commit_message>
adding topics of implementations
</commit_message>
<xml_diff>
--- a/SuMSO/materials for implementation/Topics for implementations 24-10-29.docx
+++ b/SuMSO/materials for implementation/Topics for implementations 24-10-29.docx
@@ -76,42 +76,42 @@
           <w:rFonts w:ascii="Calibri" w:hAnsi="Calibri" w:cs="Calibri"/>
           <w:lang w:val="en-US"/>
         </w:rPr>
-        <w:t xml:space="preserve">Covering classes </w:t>
-      </w:r>
-      <w:r>
-        <w:rPr>
-          <w:rFonts w:ascii="Calibri" w:hAnsi="Calibri" w:cs="Calibri"/>
-          <w:lang w:val="en-US"/>
-        </w:rPr>
-        <w:t>addressing additional meat system activities.</w:t>
-      </w:r>
-    </w:p>
-    <w:p>
-      <w:pPr>
-        <w:pStyle w:val="ListParagraph"/>
-        <w:numPr>
-          <w:ilvl w:val="0"/>
-          <w:numId w:val="1"/>
-        </w:numPr>
-        <w:spacing w:line="360" w:lineRule="auto"/>
-        <w:rPr>
-          <w:rFonts w:ascii="Calibri" w:hAnsi="Calibri" w:cs="Calibri"/>
-          <w:lang w:val="en-US"/>
-        </w:rPr>
-      </w:pPr>
-      <w:r>
-        <w:rPr>
-          <w:rFonts w:ascii="Calibri" w:hAnsi="Calibri" w:cs="Calibri"/>
-          <w:lang w:val="en-US"/>
-        </w:rPr>
-        <w:t xml:space="preserve">Covering classes </w:t>
-      </w:r>
-      <w:r>
-        <w:rPr>
-          <w:rFonts w:ascii="Calibri" w:hAnsi="Calibri" w:cs="Calibri"/>
-          <w:lang w:val="en-US"/>
-        </w:rPr>
-        <w:t>addressing additional meat system components and stakeholders.</w:t>
+        <w:t>Covering classes addressing additional meat system activities.</w:t>
+      </w:r>
+      <w:r>
+        <w:rPr>
+          <w:rFonts w:ascii="Calibri" w:hAnsi="Calibri" w:cs="Calibri"/>
+          <w:lang w:val="en-US"/>
+        </w:rPr>
+        <w:t xml:space="preserve"> + </w:t>
+      </w:r>
+      <w:r>
+        <w:rPr>
+          <w:rFonts w:ascii="Calibri" w:hAnsi="Calibri" w:cs="Calibri"/>
+          <w:lang w:val="en-US"/>
+        </w:rPr>
+        <w:t xml:space="preserve">Extending the related axiomatization. </w:t>
+      </w:r>
+    </w:p>
+    <w:p>
+      <w:pPr>
+        <w:pStyle w:val="ListParagraph"/>
+        <w:numPr>
+          <w:ilvl w:val="0"/>
+          <w:numId w:val="1"/>
+        </w:numPr>
+        <w:spacing w:line="360" w:lineRule="auto"/>
+        <w:rPr>
+          <w:rFonts w:ascii="Calibri" w:hAnsi="Calibri" w:cs="Calibri"/>
+          <w:lang w:val="en-US"/>
+        </w:rPr>
+      </w:pPr>
+      <w:r>
+        <w:rPr>
+          <w:rFonts w:ascii="Calibri" w:hAnsi="Calibri" w:cs="Calibri"/>
+          <w:lang w:val="en-US"/>
+        </w:rPr>
+        <w:t>Covering classes addressing additional meat system components and stakeholders.</w:t>
       </w:r>
     </w:p>
     <w:p>
@@ -244,7 +244,14 @@
           <w:rFonts w:ascii="Calibri" w:hAnsi="Calibri" w:cs="Calibri"/>
           <w:lang w:val="en-US"/>
         </w:rPr>
-        <w:t xml:space="preserve">Characterizing agency in activity. </w:t>
+        <w:t>Deepening the characterization of</w:t>
+      </w:r>
+      <w:r>
+        <w:rPr>
+          <w:rFonts w:ascii="Calibri" w:hAnsi="Calibri" w:cs="Calibri"/>
+          <w:lang w:val="en-US"/>
+        </w:rPr>
+        <w:t xml:space="preserve"> agency in activity. </w:t>
       </w:r>
     </w:p>
     <w:p>
@@ -314,6 +321,55 @@
           <w:rFonts w:ascii="Calibri" w:hAnsi="Calibri" w:cs="Calibri"/>
           <w:lang w:val="en-US"/>
         </w:rPr>
+        <w:t>Extending the representation of values.</w:t>
+      </w:r>
+    </w:p>
+    <w:p>
+      <w:pPr>
+        <w:pStyle w:val="ListParagraph"/>
+        <w:numPr>
+          <w:ilvl w:val="0"/>
+          <w:numId w:val="1"/>
+        </w:numPr>
+        <w:spacing w:line="360" w:lineRule="auto"/>
+        <w:rPr>
+          <w:rFonts w:ascii="Calibri" w:hAnsi="Calibri" w:cs="Calibri"/>
+          <w:lang w:val="en-US"/>
+        </w:rPr>
+      </w:pPr>
+      <w:r>
+        <w:rPr>
+          <w:rFonts w:ascii="Calibri" w:hAnsi="Calibri" w:cs="Calibri"/>
+          <w:lang w:val="en-US"/>
+        </w:rPr>
+        <w:t>Extending the representation of product, by-product and waste roles.</w:t>
+      </w:r>
+      <w:r>
+        <w:rPr>
+          <w:rFonts w:ascii="Calibri" w:hAnsi="Calibri" w:cs="Calibri"/>
+          <w:lang w:val="en-US"/>
+        </w:rPr>
+        <w:t xml:space="preserve"> </w:t>
+      </w:r>
+    </w:p>
+    <w:p>
+      <w:pPr>
+        <w:pStyle w:val="ListParagraph"/>
+        <w:numPr>
+          <w:ilvl w:val="0"/>
+          <w:numId w:val="1"/>
+        </w:numPr>
+        <w:spacing w:line="360" w:lineRule="auto"/>
+        <w:rPr>
+          <w:rFonts w:ascii="Calibri" w:hAnsi="Calibri" w:cs="Calibri"/>
+          <w:lang w:val="en-US"/>
+        </w:rPr>
+      </w:pPr>
+      <w:r>
+        <w:rPr>
+          <w:rFonts w:ascii="Calibri" w:hAnsi="Calibri" w:cs="Calibri"/>
+          <w:lang w:val="en-US"/>
+        </w:rPr>
         <w:t>Improving worker-company role hierarchization.</w:t>
       </w:r>
     </w:p>
@@ -372,6 +428,430 @@
         </w:rPr>
         <w:t xml:space="preserve"> axioms representing actor participation and activity input/output.</w:t>
       </w:r>
+    </w:p>
+    <w:p>
+      <w:pPr>
+        <w:pStyle w:val="ListParagraph"/>
+        <w:numPr>
+          <w:ilvl w:val="0"/>
+          <w:numId w:val="1"/>
+        </w:numPr>
+        <w:spacing w:line="360" w:lineRule="auto"/>
+        <w:rPr>
+          <w:rFonts w:ascii="Calibri" w:hAnsi="Calibri" w:cs="Calibri"/>
+          <w:lang w:val="en-US"/>
+        </w:rPr>
+      </w:pPr>
+      <w:r>
+        <w:rPr>
+          <w:rFonts w:ascii="Calibri" w:hAnsi="Calibri" w:cs="Calibri"/>
+          <w:lang w:val="en-US"/>
+        </w:rPr>
+        <w:t xml:space="preserve">Extending the representation of meat supply chain activities to other </w:t>
+      </w:r>
+      <w:r>
+        <w:rPr>
+          <w:rFonts w:ascii="Calibri" w:hAnsi="Calibri" w:cs="Calibri"/>
+          <w:lang w:val="en-US"/>
+        </w:rPr>
+        <w:t xml:space="preserve">animals </w:t>
+      </w:r>
+      <w:r>
+        <w:rPr>
+          <w:rFonts w:ascii="Calibri" w:hAnsi="Calibri" w:cs="Calibri"/>
+          <w:lang w:val="en-US"/>
+        </w:rPr>
+        <w:t xml:space="preserve">as well as to </w:t>
+      </w:r>
+      <w:r>
+        <w:rPr>
+          <w:rFonts w:ascii="Calibri" w:hAnsi="Calibri" w:cs="Calibri"/>
+          <w:lang w:val="en-US"/>
+        </w:rPr>
+        <w:t>types of cows</w:t>
+      </w:r>
+      <w:r>
+        <w:rPr>
+          <w:rFonts w:ascii="Calibri" w:hAnsi="Calibri" w:cs="Calibri"/>
+          <w:lang w:val="en-US"/>
+        </w:rPr>
+        <w:t>, cow age and contribution to meat supply chain activities</w:t>
+      </w:r>
+      <w:r>
+        <w:rPr>
+          <w:rFonts w:ascii="Calibri" w:hAnsi="Calibri" w:cs="Calibri"/>
+          <w:lang w:val="en-US"/>
+        </w:rPr>
+        <w:t>.</w:t>
+      </w:r>
+    </w:p>
+    <w:p>
+      <w:pPr>
+        <w:pStyle w:val="ListParagraph"/>
+        <w:numPr>
+          <w:ilvl w:val="0"/>
+          <w:numId w:val="1"/>
+        </w:numPr>
+        <w:spacing w:line="360" w:lineRule="auto"/>
+        <w:rPr>
+          <w:rFonts w:ascii="Calibri" w:hAnsi="Calibri" w:cs="Calibri"/>
+          <w:lang w:val="en-US"/>
+        </w:rPr>
+      </w:pPr>
+      <w:r>
+        <w:rPr>
+          <w:rFonts w:ascii="Calibri" w:hAnsi="Calibri" w:cs="Calibri"/>
+          <w:lang w:val="en-US"/>
+        </w:rPr>
+        <w:t xml:space="preserve">Deepening the representation of certifications, certification issuance processes, and </w:t>
+      </w:r>
+      <w:r>
+        <w:rPr>
+          <w:rFonts w:ascii="Calibri" w:hAnsi="Calibri" w:cs="Calibri"/>
+          <w:lang w:val="en-US"/>
+        </w:rPr>
+        <w:t>claims</w:t>
+      </w:r>
+      <w:r>
+        <w:rPr>
+          <w:rFonts w:ascii="Calibri" w:hAnsi="Calibri" w:cs="Calibri"/>
+          <w:lang w:val="en-US"/>
+        </w:rPr>
+        <w:t>.</w:t>
+      </w:r>
+    </w:p>
+    <w:p>
+      <w:pPr>
+        <w:pStyle w:val="ListParagraph"/>
+        <w:numPr>
+          <w:ilvl w:val="0"/>
+          <w:numId w:val="1"/>
+        </w:numPr>
+        <w:spacing w:line="360" w:lineRule="auto"/>
+        <w:rPr>
+          <w:rFonts w:ascii="Calibri" w:hAnsi="Calibri" w:cs="Calibri"/>
+          <w:lang w:val="en-US"/>
+        </w:rPr>
+      </w:pPr>
+      <w:r>
+        <w:rPr>
+          <w:rFonts w:ascii="Calibri" w:hAnsi="Calibri" w:cs="Calibri"/>
+          <w:lang w:val="en-US"/>
+        </w:rPr>
+        <w:t>Deepening the representation of meat as an animal-deriving item and as a food.</w:t>
+      </w:r>
+    </w:p>
+    <w:p>
+      <w:pPr>
+        <w:pStyle w:val="ListParagraph"/>
+        <w:numPr>
+          <w:ilvl w:val="0"/>
+          <w:numId w:val="1"/>
+        </w:numPr>
+        <w:spacing w:line="360" w:lineRule="auto"/>
+        <w:rPr>
+          <w:rFonts w:ascii="Calibri" w:hAnsi="Calibri" w:cs="Calibri"/>
+          <w:lang w:val="en-US"/>
+        </w:rPr>
+      </w:pPr>
+      <w:r>
+        <w:rPr>
+          <w:rFonts w:ascii="Calibri" w:hAnsi="Calibri" w:cs="Calibri"/>
+          <w:lang w:val="en-US"/>
+        </w:rPr>
+        <w:t>Including more classes to represent cow meat.</w:t>
+      </w:r>
+    </w:p>
+    <w:p>
+      <w:pPr>
+        <w:pStyle w:val="ListParagraph"/>
+        <w:numPr>
+          <w:ilvl w:val="0"/>
+          <w:numId w:val="1"/>
+        </w:numPr>
+        <w:spacing w:line="360" w:lineRule="auto"/>
+        <w:rPr>
+          <w:rFonts w:ascii="Calibri" w:hAnsi="Calibri" w:cs="Calibri"/>
+          <w:lang w:val="en-US"/>
+        </w:rPr>
+      </w:pPr>
+      <w:r>
+        <w:rPr>
+          <w:rFonts w:ascii="Calibri" w:hAnsi="Calibri" w:cs="Calibri"/>
+          <w:lang w:val="en-US"/>
+        </w:rPr>
+        <w:t xml:space="preserve">Revising the “organism” hierarchy to extend and integrate biological classification and </w:t>
+      </w:r>
+      <w:r>
+        <w:rPr>
+          <w:rFonts w:ascii="Calibri" w:hAnsi="Calibri" w:cs="Calibri"/>
+          <w:lang w:val="en-US"/>
+        </w:rPr>
+        <w:t>common language</w:t>
+      </w:r>
+      <w:r>
+        <w:rPr>
+          <w:rFonts w:ascii="Calibri" w:hAnsi="Calibri" w:cs="Calibri"/>
+          <w:lang w:val="en-US"/>
+        </w:rPr>
+        <w:t xml:space="preserve"> classification.</w:t>
+      </w:r>
+    </w:p>
+    <w:p>
+      <w:pPr>
+        <w:pStyle w:val="ListParagraph"/>
+        <w:numPr>
+          <w:ilvl w:val="0"/>
+          <w:numId w:val="1"/>
+        </w:numPr>
+        <w:spacing w:line="360" w:lineRule="auto"/>
+        <w:rPr>
+          <w:rFonts w:ascii="Calibri" w:hAnsi="Calibri" w:cs="Calibri"/>
+          <w:lang w:val="en-US"/>
+        </w:rPr>
+      </w:pPr>
+      <w:r>
+        <w:rPr>
+          <w:rFonts w:ascii="Calibri" w:hAnsi="Calibri" w:cs="Calibri"/>
+          <w:lang w:val="en-US"/>
+        </w:rPr>
+        <w:t>Implement the disambiguation of the term “animal”.</w:t>
+      </w:r>
+    </w:p>
+    <w:p>
+      <w:pPr>
+        <w:pStyle w:val="ListParagraph"/>
+        <w:numPr>
+          <w:ilvl w:val="0"/>
+          <w:numId w:val="1"/>
+        </w:numPr>
+        <w:spacing w:line="360" w:lineRule="auto"/>
+        <w:rPr>
+          <w:rFonts w:ascii="Calibri" w:hAnsi="Calibri" w:cs="Calibri"/>
+          <w:lang w:val="en-US"/>
+        </w:rPr>
+      </w:pPr>
+      <w:r>
+        <w:rPr>
+          <w:rFonts w:ascii="Calibri" w:hAnsi="Calibri" w:cs="Calibri"/>
+          <w:lang w:val="en-US"/>
+        </w:rPr>
+        <w:t>Including additional organization/worker roles.</w:t>
+      </w:r>
+    </w:p>
+    <w:p>
+      <w:pPr>
+        <w:pStyle w:val="ListParagraph"/>
+        <w:numPr>
+          <w:ilvl w:val="0"/>
+          <w:numId w:val="1"/>
+        </w:numPr>
+        <w:spacing w:line="360" w:lineRule="auto"/>
+        <w:rPr>
+          <w:rFonts w:ascii="Calibri" w:hAnsi="Calibri" w:cs="Calibri"/>
+          <w:lang w:val="en-US"/>
+        </w:rPr>
+      </w:pPr>
+      <w:r>
+        <w:rPr>
+          <w:rFonts w:ascii="Calibri" w:hAnsi="Calibri" w:cs="Calibri"/>
+          <w:lang w:val="en-US"/>
+        </w:rPr>
+        <w:t>Deepening the representation of company and organization participation in meat systems processes.</w:t>
+      </w:r>
+    </w:p>
+    <w:p>
+      <w:pPr>
+        <w:pStyle w:val="ListParagraph"/>
+        <w:numPr>
+          <w:ilvl w:val="0"/>
+          <w:numId w:val="1"/>
+        </w:numPr>
+        <w:spacing w:line="360" w:lineRule="auto"/>
+        <w:rPr>
+          <w:rFonts w:ascii="Calibri" w:hAnsi="Calibri" w:cs="Calibri"/>
+          <w:lang w:val="en-US"/>
+        </w:rPr>
+      </w:pPr>
+      <w:r>
+        <w:rPr>
+          <w:rFonts w:ascii="Calibri" w:hAnsi="Calibri" w:cs="Calibri"/>
+          <w:lang w:val="en-US"/>
+        </w:rPr>
+        <w:t xml:space="preserve">Deepening the representation of the relation between workers and corresponding companies. </w:t>
+      </w:r>
+    </w:p>
+    <w:p>
+      <w:pPr>
+        <w:pStyle w:val="ListParagraph"/>
+        <w:numPr>
+          <w:ilvl w:val="0"/>
+          <w:numId w:val="1"/>
+        </w:numPr>
+        <w:spacing w:line="360" w:lineRule="auto"/>
+        <w:rPr>
+          <w:rFonts w:ascii="Calibri" w:hAnsi="Calibri" w:cs="Calibri"/>
+          <w:lang w:val="en-US"/>
+        </w:rPr>
+      </w:pPr>
+      <w:r>
+        <w:rPr>
+          <w:rFonts w:ascii="Calibri" w:hAnsi="Calibri" w:cs="Calibri"/>
+          <w:lang w:val="en-US"/>
+        </w:rPr>
+        <w:t>Deepening the representation of /distinction between living organisms and carcasses.</w:t>
+      </w:r>
+    </w:p>
+    <w:p>
+      <w:pPr>
+        <w:pStyle w:val="ListParagraph"/>
+        <w:numPr>
+          <w:ilvl w:val="0"/>
+          <w:numId w:val="1"/>
+        </w:numPr>
+        <w:spacing w:line="360" w:lineRule="auto"/>
+        <w:rPr>
+          <w:rFonts w:ascii="Calibri" w:hAnsi="Calibri" w:cs="Calibri"/>
+          <w:lang w:val="en-US"/>
+        </w:rPr>
+      </w:pPr>
+      <w:r>
+        <w:rPr>
+          <w:rFonts w:ascii="Calibri" w:hAnsi="Calibri" w:cs="Calibri"/>
+          <w:lang w:val="en-US"/>
+        </w:rPr>
+        <w:lastRenderedPageBreak/>
+        <w:t>Improving the meat system activity axiomatization with regard to meat systems properties, such as resilience and stability.</w:t>
+      </w:r>
+    </w:p>
+    <w:p>
+      <w:pPr>
+        <w:pStyle w:val="ListParagraph"/>
+        <w:numPr>
+          <w:ilvl w:val="0"/>
+          <w:numId w:val="1"/>
+        </w:numPr>
+        <w:spacing w:line="360" w:lineRule="auto"/>
+        <w:rPr>
+          <w:rFonts w:ascii="Calibri" w:hAnsi="Calibri" w:cs="Calibri"/>
+          <w:lang w:val="en-US"/>
+        </w:rPr>
+      </w:pPr>
+      <w:r>
+        <w:rPr>
+          <w:rFonts w:ascii="Calibri" w:hAnsi="Calibri" w:cs="Calibri"/>
+          <w:lang w:val="en-US"/>
+        </w:rPr>
+        <w:t>Extend the representation of plans, objectives, and related information with regard to meat system activities.</w:t>
+      </w:r>
+    </w:p>
+    <w:p>
+      <w:pPr>
+        <w:pStyle w:val="ListParagraph"/>
+        <w:numPr>
+          <w:ilvl w:val="0"/>
+          <w:numId w:val="1"/>
+        </w:numPr>
+        <w:spacing w:line="360" w:lineRule="auto"/>
+        <w:rPr>
+          <w:rFonts w:ascii="Calibri" w:hAnsi="Calibri" w:cs="Calibri"/>
+          <w:lang w:val="en-US"/>
+        </w:rPr>
+      </w:pPr>
+      <w:r>
+        <w:rPr>
+          <w:rFonts w:ascii="Calibri" w:hAnsi="Calibri" w:cs="Calibri"/>
+          <w:lang w:val="en-US"/>
+        </w:rPr>
+        <w:t>Evaluating the possibility to include reference to meat system actions.</w:t>
+      </w:r>
+    </w:p>
+    <w:p>
+      <w:pPr>
+        <w:pStyle w:val="ListParagraph"/>
+        <w:numPr>
+          <w:ilvl w:val="0"/>
+          <w:numId w:val="1"/>
+        </w:numPr>
+        <w:spacing w:line="360" w:lineRule="auto"/>
+        <w:rPr>
+          <w:rFonts w:ascii="Calibri" w:hAnsi="Calibri" w:cs="Calibri"/>
+          <w:lang w:val="en-US"/>
+        </w:rPr>
+      </w:pPr>
+      <w:r>
+        <w:rPr>
+          <w:rFonts w:ascii="Calibri" w:hAnsi="Calibri" w:cs="Calibri"/>
+          <w:lang w:val="en-US"/>
+        </w:rPr>
+        <w:t>Extending the representation of meat systems interactions.</w:t>
+      </w:r>
+    </w:p>
+    <w:p>
+      <w:pPr>
+        <w:pStyle w:val="ListParagraph"/>
+        <w:numPr>
+          <w:ilvl w:val="0"/>
+          <w:numId w:val="1"/>
+        </w:numPr>
+        <w:spacing w:line="360" w:lineRule="auto"/>
+        <w:rPr>
+          <w:rFonts w:ascii="Calibri" w:hAnsi="Calibri" w:cs="Calibri"/>
+          <w:lang w:val="en-US"/>
+        </w:rPr>
+      </w:pPr>
+      <w:r>
+        <w:rPr>
+          <w:rFonts w:ascii="Calibri" w:hAnsi="Calibri" w:cs="Calibri"/>
+          <w:lang w:val="en-US"/>
+        </w:rPr>
+        <w:t>Extending the representation of meat systems sub-activities.</w:t>
+      </w:r>
+    </w:p>
+    <w:p>
+      <w:pPr>
+        <w:pStyle w:val="ListParagraph"/>
+        <w:numPr>
+          <w:ilvl w:val="0"/>
+          <w:numId w:val="1"/>
+        </w:numPr>
+        <w:spacing w:line="360" w:lineRule="auto"/>
+        <w:rPr>
+          <w:rFonts w:ascii="Calibri" w:hAnsi="Calibri" w:cs="Calibri"/>
+          <w:lang w:val="en-US"/>
+        </w:rPr>
+      </w:pPr>
+      <w:r>
+        <w:rPr>
+          <w:rFonts w:ascii="Calibri" w:hAnsi="Calibri" w:cs="Calibri"/>
+          <w:lang w:val="en-US"/>
+        </w:rPr>
+        <w:t xml:space="preserve">Providing additional sub-classes to </w:t>
+      </w:r>
+      <w:r>
+        <w:rPr>
+          <w:rFonts w:ascii="Calibri" w:hAnsi="Calibri" w:cs="Calibri"/>
+          <w:lang w:val="en-US"/>
+        </w:rPr>
+        <w:t xml:space="preserve">deepening </w:t>
+      </w:r>
+      <w:r>
+        <w:rPr>
+          <w:rFonts w:ascii="Calibri" w:hAnsi="Calibri" w:cs="Calibri"/>
+          <w:lang w:val="en-US"/>
+        </w:rPr>
+        <w:t>the ontology representation.</w:t>
+      </w:r>
+    </w:p>
+    <w:p>
+      <w:pPr>
+        <w:pStyle w:val="ListParagraph"/>
+        <w:spacing w:line="360" w:lineRule="auto"/>
+        <w:rPr>
+          <w:rFonts w:ascii="Calibri" w:hAnsi="Calibri" w:cs="Calibri"/>
+          <w:lang w:val="en-US"/>
+        </w:rPr>
+      </w:pPr>
     </w:p>
     <w:p>
       <w:pPr>

</xml_diff>

<commit_message>
Adding topics of implementation and some comments to the ontology
</commit_message>
<xml_diff>
--- a/SuMSO/materials for implementation/Topics for implementations 24-10-29.docx
+++ b/SuMSO/materials for implementation/Topics for implementations 24-10-29.docx
@@ -55,7 +55,48 @@
           <w:rFonts w:ascii="Calibri" w:hAnsi="Calibri" w:cs="Calibri"/>
           <w:lang w:val="en-US"/>
         </w:rPr>
-        <w:t>This is a list of topics to cover in future implementations of SuMSO.</w:t>
+        <w:t xml:space="preserve">This is a list of topics to cover in future implementations of </w:t>
+      </w:r>
+      <w:proofErr w:type="spellStart"/>
+      <w:r>
+        <w:rPr>
+          <w:rFonts w:ascii="Calibri" w:hAnsi="Calibri" w:cs="Calibri"/>
+          <w:lang w:val="en-US"/>
+        </w:rPr>
+        <w:t>SuMSO</w:t>
+      </w:r>
+      <w:proofErr w:type="spellEnd"/>
+      <w:r>
+        <w:rPr>
+          <w:rFonts w:ascii="Calibri" w:hAnsi="Calibri" w:cs="Calibri"/>
+          <w:lang w:val="en-US"/>
+        </w:rPr>
+        <w:t>.</w:t>
+      </w:r>
+    </w:p>
+    <w:p>
+      <w:pPr>
+        <w:spacing w:line="360" w:lineRule="auto"/>
+        <w:rPr>
+          <w:rFonts w:ascii="Calibri" w:hAnsi="Calibri" w:cs="Calibri"/>
+          <w:lang w:val="en-US"/>
+        </w:rPr>
+      </w:pPr>
+      <w:proofErr w:type="spellStart"/>
+      <w:r>
+        <w:rPr>
+          <w:rFonts w:ascii="Calibri" w:hAnsi="Calibri" w:cs="Calibri"/>
+          <w:lang w:val="en-US"/>
+        </w:rPr>
+        <w:t>SuMSO</w:t>
+      </w:r>
+      <w:proofErr w:type="spellEnd"/>
+      <w:r>
+        <w:rPr>
+          <w:rFonts w:ascii="Calibri" w:hAnsi="Calibri" w:cs="Calibri"/>
+          <w:lang w:val="en-US"/>
+        </w:rPr>
+        <w:t xml:space="preserve"> core ontological module must be implemented by:</w:t>
       </w:r>
     </w:p>
     <w:p>
@@ -412,41 +453,6 @@
           <w:rFonts w:ascii="Calibri" w:hAnsi="Calibri" w:cs="Calibri"/>
           <w:lang w:val="en-US"/>
         </w:rPr>
-        <w:t xml:space="preserve">Including further activity classes and </w:t>
-      </w:r>
-      <w:r>
-        <w:rPr>
-          <w:rFonts w:ascii="Calibri" w:hAnsi="Calibri" w:cs="Calibri"/>
-          <w:lang w:val="en-US"/>
-        </w:rPr>
-        <w:t>constructing</w:t>
-      </w:r>
-      <w:r>
-        <w:rPr>
-          <w:rFonts w:ascii="Calibri" w:hAnsi="Calibri" w:cs="Calibri"/>
-          <w:lang w:val="en-US"/>
-        </w:rPr>
-        <w:t xml:space="preserve"> axioms representing actor participation and activity input/output.</w:t>
-      </w:r>
-    </w:p>
-    <w:p>
-      <w:pPr>
-        <w:pStyle w:val="ListParagraph"/>
-        <w:numPr>
-          <w:ilvl w:val="0"/>
-          <w:numId w:val="1"/>
-        </w:numPr>
-        <w:spacing w:line="360" w:lineRule="auto"/>
-        <w:rPr>
-          <w:rFonts w:ascii="Calibri" w:hAnsi="Calibri" w:cs="Calibri"/>
-          <w:lang w:val="en-US"/>
-        </w:rPr>
-      </w:pPr>
-      <w:r>
-        <w:rPr>
-          <w:rFonts w:ascii="Calibri" w:hAnsi="Calibri" w:cs="Calibri"/>
-          <w:lang w:val="en-US"/>
-        </w:rPr>
         <w:t xml:space="preserve">Extending the representation of meat supply chain activities to other </w:t>
       </w:r>
       <w:r>
@@ -615,7 +621,21 @@
           <w:rFonts w:ascii="Calibri" w:hAnsi="Calibri" w:cs="Calibri"/>
           <w:lang w:val="en-US"/>
         </w:rPr>
-        <w:t>Implement the disambiguation of the term “animal”.</w:t>
+        <w:t>Implement</w:t>
+      </w:r>
+      <w:r>
+        <w:rPr>
+          <w:rFonts w:ascii="Calibri" w:hAnsi="Calibri" w:cs="Calibri"/>
+          <w:lang w:val="en-US"/>
+        </w:rPr>
+        <w:t>ing</w:t>
+      </w:r>
+      <w:r>
+        <w:rPr>
+          <w:rFonts w:ascii="Calibri" w:hAnsi="Calibri" w:cs="Calibri"/>
+          <w:lang w:val="en-US"/>
+        </w:rPr>
+        <w:t xml:space="preserve"> the disambiguation of the term “animal”.</w:t>
       </w:r>
     </w:p>
     <w:p>
@@ -699,6 +719,27 @@
           <w:rFonts w:ascii="Calibri" w:hAnsi="Calibri" w:cs="Calibri"/>
           <w:lang w:val="en-US"/>
         </w:rPr>
+        <w:t>Including classes to represent machine system workers.</w:t>
+      </w:r>
+    </w:p>
+    <w:p>
+      <w:pPr>
+        <w:pStyle w:val="ListParagraph"/>
+        <w:numPr>
+          <w:ilvl w:val="0"/>
+          <w:numId w:val="1"/>
+        </w:numPr>
+        <w:spacing w:line="360" w:lineRule="auto"/>
+        <w:rPr>
+          <w:rFonts w:ascii="Calibri" w:hAnsi="Calibri" w:cs="Calibri"/>
+          <w:lang w:val="en-US"/>
+        </w:rPr>
+      </w:pPr>
+      <w:r>
+        <w:rPr>
+          <w:rFonts w:ascii="Calibri" w:hAnsi="Calibri" w:cs="Calibri"/>
+          <w:lang w:val="en-US"/>
+        </w:rPr>
         <w:t>Deepening the representation of /distinction between living organisms and carcasses.</w:t>
       </w:r>
     </w:p>
@@ -721,28 +762,95 @@
           <w:lang w:val="en-US"/>
         </w:rPr>
         <w:lastRenderedPageBreak/>
-        <w:t>Improving the meat system activity axiomatization with regard to meat systems properties, such as resilience and stability.</w:t>
-      </w:r>
-    </w:p>
-    <w:p>
-      <w:pPr>
-        <w:pStyle w:val="ListParagraph"/>
-        <w:numPr>
-          <w:ilvl w:val="0"/>
-          <w:numId w:val="1"/>
-        </w:numPr>
-        <w:spacing w:line="360" w:lineRule="auto"/>
-        <w:rPr>
-          <w:rFonts w:ascii="Calibri" w:hAnsi="Calibri" w:cs="Calibri"/>
-          <w:lang w:val="en-US"/>
-        </w:rPr>
-      </w:pPr>
-      <w:r>
-        <w:rPr>
-          <w:rFonts w:ascii="Calibri" w:hAnsi="Calibri" w:cs="Calibri"/>
-          <w:lang w:val="en-US"/>
-        </w:rPr>
-        <w:t>Extend the representation of plans, objectives, and related information with regard to meat system activities.</w:t>
+        <w:t xml:space="preserve">Improving the meat system activity axiomatization </w:t>
+      </w:r>
+      <w:proofErr w:type="gramStart"/>
+      <w:r>
+        <w:rPr>
+          <w:rFonts w:ascii="Calibri" w:hAnsi="Calibri" w:cs="Calibri"/>
+          <w:lang w:val="en-US"/>
+        </w:rPr>
+        <w:t>with regard to</w:t>
+      </w:r>
+      <w:proofErr w:type="gramEnd"/>
+      <w:r>
+        <w:rPr>
+          <w:rFonts w:ascii="Calibri" w:hAnsi="Calibri" w:cs="Calibri"/>
+          <w:lang w:val="en-US"/>
+        </w:rPr>
+        <w:t xml:space="preserve"> </w:t>
+      </w:r>
+      <w:r>
+        <w:rPr>
+          <w:rFonts w:ascii="Calibri" w:hAnsi="Calibri" w:cs="Calibri"/>
+          <w:lang w:val="en-US"/>
+        </w:rPr>
+        <w:t xml:space="preserve">well-being. + doing the same for value and </w:t>
+      </w:r>
+      <w:r>
+        <w:rPr>
+          <w:rFonts w:ascii="Calibri" w:hAnsi="Calibri" w:cs="Calibri"/>
+          <w:lang w:val="en-US"/>
+        </w:rPr>
+        <w:t>meat systems properties, such as resilience and stability.</w:t>
+      </w:r>
+      <w:r>
+        <w:rPr>
+          <w:rFonts w:ascii="Calibri" w:hAnsi="Calibri" w:cs="Calibri"/>
+          <w:lang w:val="en-US"/>
+        </w:rPr>
+        <w:t xml:space="preserve"> </w:t>
+      </w:r>
+    </w:p>
+    <w:p>
+      <w:pPr>
+        <w:pStyle w:val="ListParagraph"/>
+        <w:numPr>
+          <w:ilvl w:val="0"/>
+          <w:numId w:val="1"/>
+        </w:numPr>
+        <w:spacing w:line="360" w:lineRule="auto"/>
+        <w:rPr>
+          <w:rFonts w:ascii="Calibri" w:hAnsi="Calibri" w:cs="Calibri"/>
+          <w:lang w:val="en-US"/>
+        </w:rPr>
+      </w:pPr>
+      <w:r>
+        <w:rPr>
+          <w:rFonts w:ascii="Calibri" w:hAnsi="Calibri" w:cs="Calibri"/>
+          <w:lang w:val="en-US"/>
+        </w:rPr>
+        <w:t>Extend</w:t>
+      </w:r>
+      <w:r>
+        <w:rPr>
+          <w:rFonts w:ascii="Calibri" w:hAnsi="Calibri" w:cs="Calibri"/>
+          <w:lang w:val="en-US"/>
+        </w:rPr>
+        <w:t>ing</w:t>
+      </w:r>
+      <w:r>
+        <w:rPr>
+          <w:rFonts w:ascii="Calibri" w:hAnsi="Calibri" w:cs="Calibri"/>
+          <w:lang w:val="en-US"/>
+        </w:rPr>
+        <w:t xml:space="preserve"> the representation of plans, objectives, and related information </w:t>
+      </w:r>
+      <w:proofErr w:type="gramStart"/>
+      <w:r>
+        <w:rPr>
+          <w:rFonts w:ascii="Calibri" w:hAnsi="Calibri" w:cs="Calibri"/>
+          <w:lang w:val="en-US"/>
+        </w:rPr>
+        <w:t>with regard to</w:t>
+      </w:r>
+      <w:proofErr w:type="gramEnd"/>
+      <w:r>
+        <w:rPr>
+          <w:rFonts w:ascii="Calibri" w:hAnsi="Calibri" w:cs="Calibri"/>
+          <w:lang w:val="en-US"/>
+        </w:rPr>
+        <w:t xml:space="preserve"> meat system activities.</w:t>
       </w:r>
     </w:p>
     <w:p>
@@ -833,7 +941,14 @@
           <w:rFonts w:ascii="Calibri" w:hAnsi="Calibri" w:cs="Calibri"/>
           <w:lang w:val="en-US"/>
         </w:rPr>
-        <w:t xml:space="preserve">deepening </w:t>
+        <w:t>deepen</w:t>
+      </w:r>
+      <w:r>
+        <w:rPr>
+          <w:rFonts w:ascii="Calibri" w:hAnsi="Calibri" w:cs="Calibri"/>
+          <w:lang w:val="en-US"/>
+        </w:rPr>
+        <w:t xml:space="preserve"> </w:t>
       </w:r>
       <w:r>
         <w:rPr>
@@ -846,12 +961,279 @@
     <w:p>
       <w:pPr>
         <w:pStyle w:val="ListParagraph"/>
-        <w:spacing w:line="360" w:lineRule="auto"/>
-        <w:rPr>
-          <w:rFonts w:ascii="Calibri" w:hAnsi="Calibri" w:cs="Calibri"/>
-          <w:lang w:val="en-US"/>
-        </w:rPr>
-      </w:pPr>
+        <w:numPr>
+          <w:ilvl w:val="0"/>
+          <w:numId w:val="1"/>
+        </w:numPr>
+        <w:spacing w:line="360" w:lineRule="auto"/>
+        <w:rPr>
+          <w:rFonts w:ascii="Calibri" w:hAnsi="Calibri" w:cs="Calibri"/>
+          <w:lang w:val="en-US"/>
+        </w:rPr>
+      </w:pPr>
+      <w:r>
+        <w:rPr>
+          <w:rFonts w:ascii="Calibri" w:hAnsi="Calibri" w:cs="Calibri"/>
+          <w:lang w:val="en-US"/>
+        </w:rPr>
+        <w:t>Validating with subject matter experts the representation of supply chains and supply chain activities.</w:t>
+      </w:r>
+    </w:p>
+    <w:p>
+      <w:pPr>
+        <w:pStyle w:val="ListParagraph"/>
+        <w:numPr>
+          <w:ilvl w:val="0"/>
+          <w:numId w:val="1"/>
+        </w:numPr>
+        <w:spacing w:line="360" w:lineRule="auto"/>
+        <w:rPr>
+          <w:rFonts w:ascii="Calibri" w:hAnsi="Calibri" w:cs="Calibri"/>
+          <w:lang w:val="en-US"/>
+        </w:rPr>
+      </w:pPr>
+      <w:r>
+        <w:rPr>
+          <w:rFonts w:ascii="Calibri" w:hAnsi="Calibri" w:cs="Calibri"/>
+          <w:lang w:val="en-US"/>
+        </w:rPr>
+        <w:t>Discussing whether supply chains are parts of complex systems and/or exist across complex systems. + discussing how to represent these features.</w:t>
+      </w:r>
+    </w:p>
+    <w:p>
+      <w:pPr>
+        <w:pStyle w:val="ListParagraph"/>
+        <w:numPr>
+          <w:ilvl w:val="0"/>
+          <w:numId w:val="1"/>
+        </w:numPr>
+        <w:spacing w:line="360" w:lineRule="auto"/>
+        <w:rPr>
+          <w:rFonts w:ascii="Calibri" w:hAnsi="Calibri" w:cs="Calibri"/>
+          <w:lang w:val="en-US"/>
+        </w:rPr>
+      </w:pPr>
+      <w:r>
+        <w:rPr>
+          <w:rFonts w:ascii="Calibri" w:hAnsi="Calibri" w:cs="Calibri"/>
+          <w:lang w:val="en-US"/>
+        </w:rPr>
+        <w:t>Discussing the possible relation between corresponding company and worker roles.</w:t>
+      </w:r>
+    </w:p>
+    <w:p>
+      <w:pPr>
+        <w:pStyle w:val="ListParagraph"/>
+        <w:numPr>
+          <w:ilvl w:val="0"/>
+          <w:numId w:val="1"/>
+        </w:numPr>
+        <w:spacing w:line="360" w:lineRule="auto"/>
+        <w:rPr>
+          <w:rFonts w:ascii="Calibri" w:hAnsi="Calibri" w:cs="Calibri"/>
+          <w:lang w:val="en-US"/>
+        </w:rPr>
+      </w:pPr>
+      <w:r>
+        <w:rPr>
+          <w:rFonts w:ascii="Calibri" w:hAnsi="Calibri" w:cs="Calibri"/>
+          <w:lang w:val="en-US"/>
+        </w:rPr>
+        <w:t>Addressing system granularity (in SCO and making the corresponding revisions in SuMSO).</w:t>
+      </w:r>
+    </w:p>
+    <w:p>
+      <w:pPr>
+        <w:pStyle w:val="ListParagraph"/>
+        <w:numPr>
+          <w:ilvl w:val="0"/>
+          <w:numId w:val="1"/>
+        </w:numPr>
+        <w:spacing w:line="360" w:lineRule="auto"/>
+        <w:rPr>
+          <w:rFonts w:ascii="Calibri" w:hAnsi="Calibri" w:cs="Calibri"/>
+          <w:lang w:val="en-US"/>
+        </w:rPr>
+      </w:pPr>
+      <w:r>
+        <w:rPr>
+          <w:rFonts w:ascii="Calibri" w:hAnsi="Calibri" w:cs="Calibri"/>
+          <w:lang w:val="en-US"/>
+        </w:rPr>
+        <w:t>Aligning IAO/OBI -</w:t>
+      </w:r>
+      <w:r>
+        <w:rPr>
+          <w:rFonts w:ascii="Calibri" w:hAnsi="Calibri" w:cs="Calibri"/>
+          <w:lang w:val="en-US"/>
+        </w:rPr>
+        <w:t xml:space="preserve"> </w:t>
+      </w:r>
+      <w:r>
+        <w:rPr>
+          <w:rFonts w:ascii="Calibri" w:hAnsi="Calibri" w:cs="Calibri"/>
+          <w:lang w:val="en-US"/>
+        </w:rPr>
+        <w:t>CCO</w:t>
+      </w:r>
+      <w:r>
+        <w:rPr>
+          <w:rFonts w:ascii="Calibri" w:hAnsi="Calibri" w:cs="Calibri"/>
+          <w:lang w:val="en-US"/>
+        </w:rPr>
+        <w:t xml:space="preserve"> </w:t>
+      </w:r>
+      <w:r>
+        <w:rPr>
+          <w:rFonts w:ascii="Calibri" w:hAnsi="Calibri" w:cs="Calibri"/>
+          <w:lang w:val="en-US"/>
+        </w:rPr>
+        <w:t xml:space="preserve">- </w:t>
+      </w:r>
+      <w:proofErr w:type="spellStart"/>
+      <w:r>
+        <w:rPr>
+          <w:rFonts w:ascii="Calibri" w:hAnsi="Calibri" w:cs="Calibri"/>
+          <w:lang w:val="en-US"/>
+        </w:rPr>
+        <w:t>SuMSO</w:t>
+      </w:r>
+      <w:proofErr w:type="spellEnd"/>
+      <w:r>
+        <w:rPr>
+          <w:rFonts w:ascii="Calibri" w:hAnsi="Calibri" w:cs="Calibri"/>
+          <w:lang w:val="en-US"/>
+        </w:rPr>
+        <w:t xml:space="preserve"> </w:t>
+      </w:r>
+      <w:r>
+        <w:rPr>
+          <w:rFonts w:ascii="Calibri" w:hAnsi="Calibri" w:cs="Calibri"/>
+          <w:lang w:val="en-US"/>
+        </w:rPr>
+        <w:t>representation</w:t>
+      </w:r>
+      <w:r>
+        <w:rPr>
+          <w:rFonts w:ascii="Calibri" w:hAnsi="Calibri" w:cs="Calibri"/>
+          <w:lang w:val="en-US"/>
+        </w:rPr>
+        <w:t xml:space="preserve"> of</w:t>
+      </w:r>
+      <w:r>
+        <w:rPr>
+          <w:rFonts w:ascii="Calibri" w:hAnsi="Calibri" w:cs="Calibri"/>
+          <w:lang w:val="en-US"/>
+        </w:rPr>
+        <w:t xml:space="preserve"> plan</w:t>
+      </w:r>
+      <w:r>
+        <w:rPr>
+          <w:rFonts w:ascii="Calibri" w:hAnsi="Calibri" w:cs="Calibri"/>
+          <w:lang w:val="en-US"/>
+        </w:rPr>
+        <w:t>s</w:t>
+      </w:r>
+      <w:r>
+        <w:rPr>
+          <w:rFonts w:ascii="Calibri" w:hAnsi="Calibri" w:cs="Calibri"/>
+          <w:lang w:val="en-US"/>
+        </w:rPr>
+        <w:t xml:space="preserve">, </w:t>
+      </w:r>
+      <w:r>
+        <w:rPr>
+          <w:rFonts w:ascii="Calibri" w:hAnsi="Calibri" w:cs="Calibri"/>
+          <w:lang w:val="en-US"/>
+        </w:rPr>
+        <w:t>p</w:t>
+      </w:r>
+      <w:r>
+        <w:rPr>
+          <w:rFonts w:ascii="Calibri" w:hAnsi="Calibri" w:cs="Calibri"/>
+          <w:lang w:val="en-US"/>
+        </w:rPr>
+        <w:t>lan specifications</w:t>
+      </w:r>
+      <w:r>
+        <w:rPr>
+          <w:rFonts w:ascii="Calibri" w:hAnsi="Calibri" w:cs="Calibri"/>
+          <w:lang w:val="en-US"/>
+        </w:rPr>
+        <w:t xml:space="preserve">, and </w:t>
+      </w:r>
+      <w:r>
+        <w:rPr>
+          <w:rFonts w:ascii="Calibri" w:hAnsi="Calibri" w:cs="Calibri"/>
+          <w:lang w:val="en-US"/>
+        </w:rPr>
+        <w:t>directive information entity</w:t>
+      </w:r>
+      <w:r>
+        <w:rPr>
+          <w:rFonts w:ascii="Calibri" w:hAnsi="Calibri" w:cs="Calibri"/>
+          <w:lang w:val="en-US"/>
+        </w:rPr>
+        <w:t>.</w:t>
+      </w:r>
+    </w:p>
+    <w:p>
+      <w:pPr>
+        <w:pStyle w:val="ListParagraph"/>
+        <w:numPr>
+          <w:ilvl w:val="0"/>
+          <w:numId w:val="1"/>
+        </w:numPr>
+        <w:spacing w:line="360" w:lineRule="auto"/>
+        <w:rPr>
+          <w:rFonts w:ascii="Calibri" w:hAnsi="Calibri" w:cs="Calibri"/>
+          <w:lang w:val="en-US"/>
+        </w:rPr>
+      </w:pPr>
+      <w:r>
+        <w:rPr>
+          <w:rFonts w:ascii="Calibri" w:hAnsi="Calibri" w:cs="Calibri"/>
+          <w:lang w:val="en-US"/>
+        </w:rPr>
+        <w:t>Discussing on meat system components perspectives. Do all meat system components have perspectives?</w:t>
+      </w:r>
+    </w:p>
+    <w:p>
+      <w:pPr>
+        <w:pStyle w:val="ListParagraph"/>
+        <w:numPr>
+          <w:ilvl w:val="0"/>
+          <w:numId w:val="1"/>
+        </w:numPr>
+        <w:spacing w:line="360" w:lineRule="auto"/>
+        <w:rPr>
+          <w:rFonts w:ascii="Calibri" w:hAnsi="Calibri" w:cs="Calibri"/>
+          <w:lang w:val="en-US"/>
+        </w:rPr>
+      </w:pPr>
+      <w:r>
+        <w:rPr>
+          <w:rFonts w:ascii="Calibri" w:hAnsi="Calibri" w:cs="Calibri"/>
+          <w:lang w:val="en-US"/>
+        </w:rPr>
+        <w:t xml:space="preserve">Discussing organisms as complex systems other than components </w:t>
+      </w:r>
+      <w:proofErr w:type="gramStart"/>
+      <w:r>
+        <w:rPr>
+          <w:rFonts w:ascii="Calibri" w:hAnsi="Calibri" w:cs="Calibri"/>
+          <w:lang w:val="en-US"/>
+        </w:rPr>
+        <w:t>od</w:t>
+      </w:r>
+      <w:proofErr w:type="gramEnd"/>
+      <w:r>
+        <w:rPr>
+          <w:rFonts w:ascii="Calibri" w:hAnsi="Calibri" w:cs="Calibri"/>
+          <w:lang w:val="en-US"/>
+        </w:rPr>
+        <w:t xml:space="preserve"> some complex (meat) systems.</w:t>
+      </w:r>
     </w:p>
     <w:p>
       <w:pPr>

</xml_diff>